<commit_message>
lag inn diagram på kva ideen vår va
</commit_message>
<xml_diff>
--- a/Dokumentasjon gruppe oppgåve.docx
+++ b/Dokumentasjon gruppe oppgåve.docx
@@ -125,6 +125,53 @@
           <w:lang w:val="nn-NO"/>
         </w:rPr>
       </w:pPr>
+      <w:r>
+        <w:rPr>
+          <w:noProof/>
+          <w:lang w:val="nn-NO"/>
+        </w:rPr>
+        <w:drawing>
+          <wp:inline distT="0" distB="0" distL="0" distR="0" wp14:anchorId="14F170E3" wp14:editId="1F26F13B">
+            <wp:extent cx="5760720" cy="3035300"/>
+            <wp:effectExtent l="0" t="0" r="0" b="0"/>
+            <wp:docPr id="1" name="Bilde 1" descr="Et bilde som inneholder tekst&#10;&#10;Automatisk generert beskrivelse"/>
+            <wp:cNvGraphicFramePr>
+              <a:graphicFrameLocks xmlns:a="http://schemas.openxmlformats.org/drawingml/2006/main" noChangeAspect="1"/>
+            </wp:cNvGraphicFramePr>
+            <a:graphic xmlns:a="http://schemas.openxmlformats.org/drawingml/2006/main">
+              <a:graphicData uri="http://schemas.openxmlformats.org/drawingml/2006/picture">
+                <pic:pic xmlns:pic="http://schemas.openxmlformats.org/drawingml/2006/picture">
+                  <pic:nvPicPr>
+                    <pic:cNvPr id="1" name="Bilde 1" descr="Et bilde som inneholder tekst&#10;&#10;Automatisk generert beskrivelse"/>
+                    <pic:cNvPicPr/>
+                  </pic:nvPicPr>
+                  <pic:blipFill>
+                    <a:blip r:embed="rId6">
+                      <a:extLst>
+                        <a:ext uri="{28A0092B-C50C-407E-A947-70E740481C1C}">
+                          <a14:useLocalDpi xmlns:a14="http://schemas.microsoft.com/office/drawing/2010/main" val="0"/>
+                        </a:ext>
+                      </a:extLst>
+                    </a:blip>
+                    <a:stretch>
+                      <a:fillRect/>
+                    </a:stretch>
+                  </pic:blipFill>
+                  <pic:spPr>
+                    <a:xfrm>
+                      <a:off x="0" y="0"/>
+                      <a:ext cx="5760720" cy="3035300"/>
+                    </a:xfrm>
+                    <a:prstGeom prst="rect">
+                      <a:avLst/>
+                    </a:prstGeom>
+                  </pic:spPr>
+                </pic:pic>
+              </a:graphicData>
+            </a:graphic>
+          </wp:inline>
+        </w:drawing>
+      </w:r>
     </w:p>
     <w:p>
       <w:pPr>
@@ -256,6 +303,10 @@
     <w:sdt>
       <w:sdtPr>
         <w:rPr>
+          <w:rFonts w:asciiTheme="minorHAnsi" w:eastAsiaTheme="minorEastAsia" w:hAnsiTheme="minorHAnsi" w:cs="Times New Roman"/>
+          <w:color w:val="auto"/>
+          <w:sz w:val="22"/>
+          <w:szCs w:val="22"/>
           <w:lang w:val="nn-NO"/>
         </w:rPr>
         <w:id w:val="2102144717"/>
@@ -264,14 +315,7 @@
           <w:docPartUnique/>
         </w:docPartObj>
       </w:sdtPr>
-      <w:sdtEndPr>
-        <w:rPr>
-          <w:rFonts w:asciiTheme="minorHAnsi" w:eastAsiaTheme="minorEastAsia" w:hAnsiTheme="minorHAnsi" w:cs="Times New Roman"/>
-          <w:color w:val="auto"/>
-          <w:sz w:val="22"/>
-          <w:szCs w:val="22"/>
-        </w:rPr>
-      </w:sdtEndPr>
+      <w:sdtEndPr/>
       <w:sdtContent>
         <w:p>
           <w:pPr>
@@ -343,6 +387,7 @@
               <w:temporary/>
               <w:showingPlcHdr/>
             </w:sdtPr>
+            <w:sdtEndPr/>
             <w:sdtContent>
               <w:r>
                 <w:rPr>
@@ -385,6 +430,7 @@
               <w:temporary/>
               <w:showingPlcHdr/>
             </w:sdtPr>
+            <w:sdtEndPr/>
             <w:sdtContent>
               <w:r>
                 <w:rPr>
@@ -428,6 +474,7 @@
               <w:temporary/>
               <w:showingPlcHdr/>
             </w:sdtPr>
+            <w:sdtEndPr/>
             <w:sdtContent>
               <w:r>
                 <w:rPr>
@@ -474,6 +521,7 @@
               <w:temporary/>
               <w:showingPlcHdr/>
             </w:sdtPr>
+            <w:sdtEndPr/>
             <w:sdtContent>
               <w:r>
                 <w:rPr>
@@ -516,6 +564,7 @@
               <w:temporary/>
               <w:showingPlcHdr/>
             </w:sdtPr>
+            <w:sdtEndPr/>
             <w:sdtContent>
               <w:r>
                 <w:rPr>
@@ -773,7 +822,7 @@
           <w:lang w:val="nn-NO"/>
         </w:rPr>
       </w:pPr>
-      <w:hyperlink r:id="rId6" w:history="1">
+      <w:hyperlink r:id="rId7" w:history="1">
         <w:r>
           <w:rPr>
             <w:rStyle w:val="Hyperkobling"/>
@@ -789,7 +838,7 @@
           <w:lang w:val="nn-NO"/>
         </w:rPr>
       </w:pPr>
-      <w:hyperlink r:id="rId7" w:history="1">
+      <w:hyperlink r:id="rId8" w:history="1">
         <w:r>
           <w:rPr>
             <w:rStyle w:val="Hyperkobling"/>
@@ -899,7 +948,6 @@
         <w:rPr>
           <w:lang w:val="nn-NO"/>
         </w:rPr>
-        <w:lastRenderedPageBreak/>
         <w:t>Vi skal/har laga eit lite system som skannar eit kort, lagrar kvartid dei kjem og når viss nokon er for sein til timen så kjem det opp ein tekst som roastar deg.</w:t>
       </w:r>
     </w:p>
@@ -1705,33 +1753,33 @@
 
 <file path=word/glossary/fontTable.xml><?xml version="1.0" encoding="utf-8"?>
 <w:fonts xmlns:mc="http://schemas.openxmlformats.org/markup-compatibility/2006" xmlns:r="http://schemas.openxmlformats.org/officeDocument/2006/relationships" xmlns:w="http://schemas.openxmlformats.org/wordprocessingml/2006/main" xmlns:w14="http://schemas.microsoft.com/office/word/2010/wordml" xmlns:w15="http://schemas.microsoft.com/office/word/2012/wordml" xmlns:w16cex="http://schemas.microsoft.com/office/word/2018/wordml/cex" xmlns:w16cid="http://schemas.microsoft.com/office/word/2016/wordml/cid" xmlns:w16="http://schemas.microsoft.com/office/word/2018/wordml" xmlns:w16sdtdh="http://schemas.microsoft.com/office/word/2020/wordml/sdtdatahash" xmlns:w16se="http://schemas.microsoft.com/office/word/2015/wordml/symex" mc:Ignorable="w14 w15 w16se w16cid w16 w16cex w16sdtdh">
-  <w:font w:name="Times New Roman">
-    <w:panose1 w:val="02020603050405020304"/>
-    <w:charset w:val="00"/>
-    <w:family w:val="roman"/>
-    <w:pitch w:val="variable"/>
-    <w:sig w:usb0="E0002AFF" w:usb1="C0007843" w:usb2="00000009" w:usb3="00000000" w:csb0="000001FF" w:csb1="00000000"/>
-  </w:font>
   <w:font w:name="Calibri">
     <w:panose1 w:val="020F0502020204030204"/>
     <w:charset w:val="00"/>
     <w:family w:val="swiss"/>
     <w:pitch w:val="variable"/>
-    <w:sig w:usb0="E0002AFF" w:usb1="4000ACFF" w:usb2="00000001" w:usb3="00000000" w:csb0="000001FF" w:csb1="00000000"/>
+    <w:sig w:usb0="E4002EFF" w:usb1="C000247B" w:usb2="00000009" w:usb3="00000000" w:csb0="000001FF" w:csb1="00000000"/>
   </w:font>
   <w:font w:name="Arial">
     <w:panose1 w:val="020B0604020202020204"/>
     <w:charset w:val="00"/>
     <w:family w:val="swiss"/>
     <w:pitch w:val="variable"/>
-    <w:sig w:usb0="E0002AFF" w:usb1="C0007843" w:usb2="00000009" w:usb3="00000000" w:csb0="000001FF" w:csb1="00000000"/>
+    <w:sig w:usb0="E0002EFF" w:usb1="C000785B" w:usb2="00000009" w:usb3="00000000" w:csb0="000001FF" w:csb1="00000000"/>
   </w:font>
   <w:font w:name="Calibri Light">
     <w:panose1 w:val="020F0302020204030204"/>
     <w:charset w:val="00"/>
     <w:family w:val="swiss"/>
     <w:pitch w:val="variable"/>
-    <w:sig w:usb0="A0002AEF" w:usb1="4000207B" w:usb2="00000000" w:usb3="00000000" w:csb0="000001FF" w:csb1="00000000"/>
+    <w:sig w:usb0="E4002EFF" w:usb1="C000247B" w:usb2="00000009" w:usb3="00000000" w:csb0="000001FF" w:csb1="00000000"/>
+  </w:font>
+  <w:font w:name="Times New Roman">
+    <w:panose1 w:val="02020603050405020304"/>
+    <w:charset w:val="00"/>
+    <w:family w:val="roman"/>
+    <w:pitch w:val="variable"/>
+    <w:sig w:usb0="E0002EFF" w:usb1="C000785B" w:usb2="00000009" w:usb3="00000000" w:csb0="000001FF" w:csb1="00000000"/>
   </w:font>
 </w:fonts>
 </file>
@@ -1740,6 +1788,7 @@
 <w:settings xmlns:mc="http://schemas.openxmlformats.org/markup-compatibility/2006" xmlns:o="urn:schemas-microsoft-com:office:office" xmlns:r="http://schemas.openxmlformats.org/officeDocument/2006/relationships" xmlns:m="http://schemas.openxmlformats.org/officeDocument/2006/math" xmlns:v="urn:schemas-microsoft-com:vml" xmlns:w10="urn:schemas-microsoft-com:office:word" xmlns:w="http://schemas.openxmlformats.org/wordprocessingml/2006/main" xmlns:w14="http://schemas.microsoft.com/office/word/2010/wordml" xmlns:w15="http://schemas.microsoft.com/office/word/2012/wordml" xmlns:w16cex="http://schemas.microsoft.com/office/word/2018/wordml/cex" xmlns:w16cid="http://schemas.microsoft.com/office/word/2016/wordml/cid" xmlns:w16="http://schemas.microsoft.com/office/word/2018/wordml" xmlns:w16sdtdh="http://schemas.microsoft.com/office/word/2020/wordml/sdtdatahash" xmlns:w16se="http://schemas.microsoft.com/office/word/2015/wordml/symex" xmlns:sl="http://schemas.openxmlformats.org/schemaLibrary/2006/main" mc:Ignorable="w14 w15 w16se w16cid w16 w16cex w16sdtdh">
   <w:view w:val="normal"/>
   <w:defaultTabStop w:val="720"/>
+  <w:hyphenationZone w:val="425"/>
   <w:characterSpacingControl w:val="doNotCompress"/>
   <w:compat>
     <w:useFELayout/>
@@ -1753,6 +1802,8 @@
   <w:rsids>
     <w:rsidRoot w:val="00FF020C"/>
     <w:rsid w:val="003903ED"/>
+    <w:rsid w:val="007074C0"/>
+    <w:rsid w:val="00AC12FE"/>
     <w:rsid w:val="00FF020C"/>
   </w:rsids>
   <m:mathPr>

</xml_diff>

<commit_message>
Update Dokumentasjon gruppe oppgåve.docx
</commit_message>
<xml_diff>
--- a/Dokumentasjon gruppe oppgåve.docx
+++ b/Dokumentasjon gruppe oppgåve.docx
@@ -232,11 +232,16 @@
           <w:docPartUnique/>
         </w:docPartObj>
       </w:sdtPr>
-      <w:sdtEndPr/>
+      <w:sdtEndPr>
+        <w:rPr>
+          <w:rFonts w:eastAsiaTheme="minorHAnsi" w:cstheme="minorBidi"/>
+          <w:lang w:eastAsia="en-US"/>
+        </w:rPr>
+      </w:sdtEndPr>
       <w:sdtContent>
         <w:p>
           <w:pPr>
-            <w:pStyle w:val="Overskriftforinnholdsfortegnelse"/>
+            <w:pStyle w:val="TOCHeading"/>
             <w:rPr>
               <w:lang w:val="nn-NO"/>
             </w:rPr>
@@ -256,7 +261,7 @@
         </w:p>
         <w:p>
           <w:pPr>
-            <w:pStyle w:val="INNH1"/>
+            <w:pStyle w:val="TOC1"/>
             <w:rPr>
               <w:lang w:val="nn-NO"/>
             </w:rPr>
@@ -267,7 +272,7 @@
               <w:bCs/>
               <w:lang w:val="nn-NO"/>
             </w:rPr>
-            <w:t>Samandrag</w:t>
+            <w:t>Planen til systemet</w:t>
           </w:r>
           <w:r>
             <w:rPr>
@@ -281,39 +286,23 @@
               <w:bCs/>
               <w:lang w:val="nn-NO"/>
             </w:rPr>
-            <w:t>1</w:t>
+            <w:t>2</w:t>
           </w:r>
         </w:p>
         <w:p>
           <w:pPr>
-            <w:pStyle w:val="INNH2"/>
+            <w:pStyle w:val="TOC2"/>
             <w:ind w:left="216"/>
             <w:rPr>
               <w:lang w:val="nn-NO"/>
             </w:rPr>
           </w:pPr>
-          <w:sdt>
-            <w:sdtPr>
-              <w:rPr>
-                <w:lang w:val="nn-NO"/>
-              </w:rPr>
-              <w:id w:val="1667506712"/>
-              <w:placeholder>
-                <w:docPart w:val="8942D109820F430C961C30E5D926AA18"/>
-              </w:placeholder>
-              <w:temporary/>
-              <w:showingPlcHdr/>
-            </w:sdtPr>
-            <w:sdtEndPr/>
-            <w:sdtContent>
-              <w:r>
-                <w:rPr>
-                  <w:lang w:val="nn-NO"/>
-                </w:rPr>
-                <w:t>Skriv inn kapitteltittel (nivå 2)</w:t>
-              </w:r>
-            </w:sdtContent>
-          </w:sdt>
+          <w:r>
+            <w:rPr>
+              <w:lang w:val="nn-NO"/>
+            </w:rPr>
+            <w:t>Databasen</w:t>
+          </w:r>
           <w:r>
             <w:rPr>
               <w:lang w:val="nn-NO"/>
@@ -329,7 +318,7 @@
         </w:p>
         <w:p>
           <w:pPr>
-            <w:pStyle w:val="INNH3"/>
+            <w:pStyle w:val="TOC3"/>
             <w:ind w:left="446"/>
             <w:rPr>
               <w:lang w:val="nn-NO"/>
@@ -372,7 +361,7 @@
         </w:p>
         <w:p>
           <w:pPr>
-            <w:pStyle w:val="INNH1"/>
+            <w:pStyle w:val="TOC1"/>
             <w:rPr>
               <w:lang w:val="nn-NO"/>
             </w:rPr>
@@ -420,7 +409,7 @@
         </w:p>
         <w:p>
           <w:pPr>
-            <w:pStyle w:val="INNH2"/>
+            <w:pStyle w:val="TOC2"/>
             <w:ind w:left="216"/>
             <w:rPr>
               <w:lang w:val="nn-NO"/>
@@ -463,8 +452,6 @@
         </w:p>
         <w:p>
           <w:pPr>
-            <w:pStyle w:val="INNH3"/>
-            <w:ind w:left="446"/>
             <w:rPr>
               <w:lang w:val="nn-NO"/>
             </w:rPr>
@@ -508,35 +495,127 @@
     </w:sdt>
     <w:p>
       <w:pPr>
-        <w:rPr>
-          <w:lang w:val="nn-NO"/>
-        </w:rPr>
-      </w:pPr>
-    </w:p>
-    <w:p>
-      <w:pPr>
-        <w:rPr>
-          <w:lang w:val="nn-NO"/>
-        </w:rPr>
-      </w:pPr>
-    </w:p>
-    <w:p>
-      <w:pPr>
-        <w:rPr>
-          <w:lang w:val="nn-NO"/>
-        </w:rPr>
-      </w:pPr>
-    </w:p>
-    <w:p>
-      <w:pPr>
-        <w:rPr>
-          <w:lang w:val="nn-NO"/>
-        </w:rPr>
-      </w:pPr>
-    </w:p>
-    <w:p>
-      <w:pPr>
-        <w:pStyle w:val="Overskrift1"/>
+        <w:pStyle w:val="Heading1"/>
+        <w:rPr>
+          <w:lang w:val="nn-NO"/>
+        </w:rPr>
+      </w:pPr>
+    </w:p>
+    <w:p>
+      <w:pPr>
+        <w:pStyle w:val="Heading1"/>
+        <w:rPr>
+          <w:lang w:val="nn-NO"/>
+        </w:rPr>
+      </w:pPr>
+    </w:p>
+    <w:p>
+      <w:pPr>
+        <w:pStyle w:val="Heading1"/>
+        <w:rPr>
+          <w:lang w:val="nn-NO"/>
+        </w:rPr>
+      </w:pPr>
+    </w:p>
+    <w:p>
+      <w:pPr>
+        <w:pStyle w:val="Heading1"/>
+        <w:rPr>
+          <w:lang w:val="nn-NO"/>
+        </w:rPr>
+      </w:pPr>
+    </w:p>
+    <w:p>
+      <w:pPr>
+        <w:pStyle w:val="Heading1"/>
+        <w:rPr>
+          <w:lang w:val="nn-NO"/>
+        </w:rPr>
+      </w:pPr>
+    </w:p>
+    <w:p>
+      <w:pPr>
+        <w:pStyle w:val="Heading1"/>
+        <w:rPr>
+          <w:lang w:val="nn-NO"/>
+        </w:rPr>
+      </w:pPr>
+    </w:p>
+    <w:p>
+      <w:pPr>
+        <w:pStyle w:val="Heading1"/>
+        <w:rPr>
+          <w:lang w:val="nn-NO"/>
+        </w:rPr>
+      </w:pPr>
+    </w:p>
+    <w:p>
+      <w:pPr>
+        <w:pStyle w:val="Heading1"/>
+        <w:rPr>
+          <w:lang w:val="nn-NO"/>
+        </w:rPr>
+      </w:pPr>
+    </w:p>
+    <w:p>
+      <w:pPr>
+        <w:pStyle w:val="Heading1"/>
+        <w:rPr>
+          <w:lang w:val="nn-NO"/>
+        </w:rPr>
+      </w:pPr>
+    </w:p>
+    <w:p>
+      <w:pPr>
+        <w:pStyle w:val="Heading1"/>
+        <w:rPr>
+          <w:lang w:val="nn-NO"/>
+        </w:rPr>
+      </w:pPr>
+    </w:p>
+    <w:p>
+      <w:pPr>
+        <w:pStyle w:val="Heading1"/>
+        <w:rPr>
+          <w:lang w:val="nn-NO"/>
+        </w:rPr>
+      </w:pPr>
+    </w:p>
+    <w:p>
+      <w:pPr>
+        <w:pStyle w:val="Heading1"/>
+        <w:rPr>
+          <w:lang w:val="nn-NO"/>
+        </w:rPr>
+      </w:pPr>
+    </w:p>
+    <w:p>
+      <w:pPr>
+        <w:pStyle w:val="Heading1"/>
+        <w:rPr>
+          <w:lang w:val="nn-NO"/>
+        </w:rPr>
+      </w:pPr>
+    </w:p>
+    <w:p>
+      <w:pPr>
+        <w:pStyle w:val="Heading1"/>
+        <w:rPr>
+          <w:lang w:val="nn-NO"/>
+        </w:rPr>
+      </w:pPr>
+    </w:p>
+    <w:p>
+      <w:pPr>
+        <w:pStyle w:val="Heading1"/>
+        <w:rPr>
+          <w:lang w:val="nn-NO"/>
+        </w:rPr>
+      </w:pPr>
+    </w:p>
+    <w:p>
+      <w:pPr>
+        <w:pStyle w:val="Heading1"/>
         <w:rPr>
           <w:lang w:val="nn-NO"/>
         </w:rPr>
@@ -558,32 +637,25 @@
         <w:rPr>
           <w:lang w:val="nn-NO"/>
         </w:rPr>
-        <w:t xml:space="preserve">Planen for dette systemet er at når ein elev går inn i klasserommet på starten av dagen, så skal RF-ID </w:t>
-      </w:r>
-      <w:proofErr w:type="spellStart"/>
-      <w:r>
-        <w:rPr>
-          <w:lang w:val="nn-NO"/>
-        </w:rPr>
-        <w:t>scannaren</w:t>
-      </w:r>
-      <w:proofErr w:type="spellEnd"/>
-      <w:r>
-        <w:rPr>
-          <w:lang w:val="nn-NO"/>
-        </w:rPr>
-        <w:t xml:space="preserve"> lagre informasjonen i ein database. I databasen skal det bli lagra kort brukaren, kort informasjonen, «timestampen» sånn at programmet kan både lett lagre datoen og tida</w:t>
+        <w:t xml:space="preserve">Planen for dette systemet er at når ein elev går inn i klasserommet på starten av dagen, så skal RF-ID scannaren lagre informasjonen i ein database. I databasen skal det bli lagra kort brukaren, kort </w:t>
       </w:r>
       <w:r>
         <w:rPr>
           <w:lang w:val="nn-NO"/>
         </w:rPr>
+        <w:lastRenderedPageBreak/>
+        <w:t>informasjonen, «timestampen» sånn at programmet kan både lett lagre datoen og tida</w:t>
+      </w:r>
+      <w:r>
+        <w:rPr>
+          <w:lang w:val="nn-NO"/>
+        </w:rPr>
         <w:t xml:space="preserve"> medan det er lett å rekne dato og klokkeslett igjen</w:t>
       </w:r>
     </w:p>
     <w:p>
       <w:pPr>
-        <w:pStyle w:val="Overskrift2"/>
+        <w:pStyle w:val="Heading2"/>
         <w:rPr>
           <w:lang w:val="nn-NO"/>
         </w:rPr>
@@ -605,66 +677,24 @@
         <w:rPr>
           <w:lang w:val="nn-NO"/>
         </w:rPr>
-        <w:t xml:space="preserve">På dette systemet skal vi bruke en </w:t>
-      </w:r>
-      <w:proofErr w:type="spellStart"/>
-      <w:r>
-        <w:rPr>
-          <w:lang w:val="nn-NO"/>
-        </w:rPr>
-        <w:t>Sql</w:t>
-      </w:r>
-      <w:proofErr w:type="spellEnd"/>
-      <w:r>
-        <w:rPr>
-          <w:lang w:val="nn-NO"/>
-        </w:rPr>
-        <w:t xml:space="preserve"> database</w:t>
+        <w:t>På dette systemet skal vi bruke en Sql database</w:t>
       </w:r>
       <w:r>
         <w:rPr>
           <w:lang w:val="nn-NO"/>
         </w:rPr>
-        <w:t xml:space="preserve">. Det skal vere allereie lagra RF-Iden i databasen, men kvar gang dei </w:t>
-      </w:r>
-      <w:proofErr w:type="spellStart"/>
-      <w:r>
-        <w:rPr>
-          <w:lang w:val="nn-NO"/>
-        </w:rPr>
-        <w:t>scanna</w:t>
-      </w:r>
-      <w:proofErr w:type="spellEnd"/>
-      <w:r>
-        <w:rPr>
-          <w:lang w:val="nn-NO"/>
-        </w:rPr>
-        <w:t xml:space="preserve"> den</w:t>
+        <w:t>. Det skal vere allereie lagra RF-Iden i databasen, men kvar gang dei scanna den</w:t>
       </w:r>
       <w:r>
         <w:rPr>
           <w:lang w:val="nn-NO"/>
         </w:rPr>
-        <w:t xml:space="preserve"> så blir tida brukaren </w:t>
+        <w:t xml:space="preserve"> så blir tida brukaren scanna lagra.</w:t>
       </w:r>
-      <w:proofErr w:type="spellStart"/>
-      <w:r>
-        <w:rPr>
-          <w:lang w:val="nn-NO"/>
-        </w:rPr>
-        <w:t>scanna</w:t>
-      </w:r>
-      <w:proofErr w:type="spellEnd"/>
-      <w:r>
-        <w:rPr>
-          <w:lang w:val="nn-NO"/>
-        </w:rPr>
-        <w:t xml:space="preserve"> lagra.</w:t>
-      </w:r>
-    </w:p>
-    <w:p>
-      <w:pPr>
-        <w:pStyle w:val="Overskrift2"/>
+    </w:p>
+    <w:p>
+      <w:pPr>
+        <w:pStyle w:val="Heading2"/>
         <w:rPr>
           <w:lang w:val="nn-NO"/>
         </w:rPr>
@@ -686,69 +716,27 @@
         <w:rPr>
           <w:lang w:val="nn-NO"/>
         </w:rPr>
-        <w:t xml:space="preserve">I dette systemet skal vi bruke </w:t>
+        <w:t xml:space="preserve">I dette systemet skal vi bruke python som hovudspråket vårt. Dette er eit enkelt programmeringsspråk som kan gjer ganske mykje. Sidan scanneren vår oppfører seg som eit tastatur, så blir det mykje lettare å registrere kven sitt kort som blir lest. </w:t>
       </w:r>
-      <w:proofErr w:type="spellStart"/>
+    </w:p>
+    <w:p>
+      <w:pPr>
+        <w:rPr>
+          <w:lang w:val="nn-NO"/>
+        </w:rPr>
+      </w:pPr>
+    </w:p>
+    <w:p>
+      <w:pPr>
+        <w:rPr>
+          <w:lang w:val="nn-NO"/>
+        </w:rPr>
+      </w:pPr>
       <w:r>
         <w:rPr>
           <w:lang w:val="nn-NO"/>
         </w:rPr>
-        <w:t>python</w:t>
-      </w:r>
-      <w:proofErr w:type="spellEnd"/>
-      <w:r>
-        <w:rPr>
-          <w:lang w:val="nn-NO"/>
-        </w:rPr>
-        <w:t xml:space="preserve"> som hovudspråket vårt. Dette er eit enkelt programmeringsspråk som kan gjer ganske mykje. Sidan </w:t>
-      </w:r>
-      <w:proofErr w:type="spellStart"/>
-      <w:r>
-        <w:rPr>
-          <w:lang w:val="nn-NO"/>
-        </w:rPr>
-        <w:t>scanneren</w:t>
-      </w:r>
-      <w:proofErr w:type="spellEnd"/>
-      <w:r>
-        <w:rPr>
-          <w:lang w:val="nn-NO"/>
-        </w:rPr>
-        <w:t xml:space="preserve"> vår oppfører seg som eit tastatur, så blir det mykje lettare å registrere kven sitt kort som blir lest. </w:t>
-      </w:r>
-    </w:p>
-    <w:p>
-      <w:pPr>
-        <w:rPr>
-          <w:lang w:val="nn-NO"/>
-        </w:rPr>
-      </w:pPr>
-    </w:p>
-    <w:p>
-      <w:pPr>
-        <w:rPr>
-          <w:lang w:val="nn-NO"/>
-        </w:rPr>
-      </w:pPr>
-      <w:r>
-        <w:rPr>
-          <w:lang w:val="nn-NO"/>
-        </w:rPr>
-        <w:t xml:space="preserve">Korleis skrive </w:t>
-      </w:r>
-      <w:proofErr w:type="spellStart"/>
-      <w:r>
-        <w:rPr>
-          <w:lang w:val="nn-NO"/>
-        </w:rPr>
-        <w:t>dinne</w:t>
-      </w:r>
-      <w:proofErr w:type="spellEnd"/>
-      <w:r>
-        <w:rPr>
-          <w:lang w:val="nn-NO"/>
-        </w:rPr>
-        <w:t xml:space="preserve"> jævelen</w:t>
+        <w:t>Korleis skrive dinne jævelen</w:t>
       </w:r>
     </w:p>
     <w:p>
@@ -760,24 +748,10 @@
       <w:hyperlink r:id="rId7" w:history="1">
         <w:r>
           <w:rPr>
-            <w:rStyle w:val="Hyperkobling"/>
+            <w:rStyle w:val="Hyperlink"/>
             <w:lang w:val="nn-NO"/>
           </w:rPr>
-          <w:t>https://www.ntnu.no/c/</w:t>
-        </w:r>
-        <w:r>
-          <w:rPr>
-            <w:rStyle w:val="Hyperkobling"/>
-            <w:lang w:val="nn-NO"/>
-          </w:rPr>
-          <w:t>d</w:t>
-        </w:r>
-        <w:r>
-          <w:rPr>
-            <w:rStyle w:val="Hyperkobling"/>
-            <w:lang w:val="nn-NO"/>
-          </w:rPr>
-          <w:t>ocument_library/get_file?uuid=319739b3-5a19-49da-ae7b-4c4ef8a32b07&amp;groupId=55728</w:t>
+          <w:t>https://www.ntnu.no/c/document_library/get_file?uuid=319739b3-5a19-49da-ae7b-4c4ef8a32b07&amp;groupId=55728</w:t>
         </w:r>
       </w:hyperlink>
     </w:p>
@@ -790,7 +764,7 @@
       <w:hyperlink r:id="rId8" w:history="1">
         <w:r>
           <w:rPr>
-            <w:rStyle w:val="Hyperkobling"/>
+            <w:rStyle w:val="Hyperlink"/>
             <w:lang w:val="nn-NO"/>
           </w:rPr>
           <w:t>https://grimstad.uia.no/dat300/Seminar%2027.04.09/Hovedprosjekt_rapport_tips-ved-skriving_09.pdf</w:t>
@@ -849,22 +823,7 @@
         <w:rPr>
           <w:lang w:val="nn-NO"/>
         </w:rPr>
-        <w:lastRenderedPageBreak/>
-        <w:t xml:space="preserve">Lagre </w:t>
-      </w:r>
-      <w:proofErr w:type="spellStart"/>
-      <w:r>
-        <w:rPr>
-          <w:lang w:val="nn-NO"/>
-        </w:rPr>
-        <w:t>kortid</w:t>
-      </w:r>
-      <w:proofErr w:type="spellEnd"/>
-      <w:r>
-        <w:rPr>
-          <w:lang w:val="nn-NO"/>
-        </w:rPr>
-        <w:t xml:space="preserve"> folk kom på skule</w:t>
+        <w:t>Lagre kortid folk kom på skule</w:t>
       </w:r>
       <w:r>
         <w:rPr>
@@ -879,14 +838,12 @@
           <w:lang w:val="nn-NO"/>
         </w:rPr>
       </w:pPr>
-      <w:proofErr w:type="spellStart"/>
       <w:r>
         <w:rPr>
           <w:lang w:val="nn-NO"/>
         </w:rPr>
         <w:t>Github</w:t>
       </w:r>
-      <w:proofErr w:type="spellEnd"/>
     </w:p>
     <w:p>
       <w:pPr>
@@ -924,21 +881,7 @@
         <w:rPr>
           <w:lang w:val="nn-NO"/>
         </w:rPr>
-        <w:t xml:space="preserve">Meir I detail </w:t>
-      </w:r>
-      <w:proofErr w:type="spellStart"/>
-      <w:r>
-        <w:rPr>
-          <w:lang w:val="nn-NO"/>
-        </w:rPr>
-        <w:t>framggangsmåte</w:t>
-      </w:r>
-      <w:proofErr w:type="spellEnd"/>
-      <w:r>
-        <w:rPr>
-          <w:lang w:val="nn-NO"/>
-        </w:rPr>
-        <w:t xml:space="preserve"> osv.</w:t>
+        <w:t>Meir I detail framggangsmåte osv.</w:t>
       </w:r>
     </w:p>
     <w:sectPr>
@@ -1444,11 +1387,11 @@
     <w:name w:val="Normal"/>
     <w:qFormat/>
   </w:style>
-  <w:style w:type="paragraph" w:styleId="Overskrift1">
+  <w:style w:type="paragraph" w:styleId="Heading1">
     <w:name w:val="heading 1"/>
     <w:basedOn w:val="Normal"/>
     <w:next w:val="Normal"/>
-    <w:link w:val="Overskrift1Tegn"/>
+    <w:link w:val="Heading1Char"/>
     <w:uiPriority w:val="9"/>
     <w:qFormat/>
     <w:rsid w:val="00DF6286"/>
@@ -1465,11 +1408,11 @@
       <w:szCs w:val="32"/>
     </w:rPr>
   </w:style>
-  <w:style w:type="paragraph" w:styleId="Overskrift2">
+  <w:style w:type="paragraph" w:styleId="Heading2">
     <w:name w:val="heading 2"/>
     <w:basedOn w:val="Normal"/>
     <w:next w:val="Normal"/>
-    <w:link w:val="Overskrift2Tegn"/>
+    <w:link w:val="Heading2Char"/>
     <w:uiPriority w:val="9"/>
     <w:unhideWhenUsed/>
     <w:qFormat/>
@@ -1487,13 +1430,13 @@
       <w:szCs w:val="26"/>
     </w:rPr>
   </w:style>
-  <w:style w:type="character" w:default="1" w:styleId="Standardskriftforavsnitt">
+  <w:style w:type="character" w:default="1" w:styleId="DefaultParagraphFont">
     <w:name w:val="Default Paragraph Font"/>
     <w:uiPriority w:val="1"/>
     <w:semiHidden/>
     <w:unhideWhenUsed/>
   </w:style>
-  <w:style w:type="table" w:default="1" w:styleId="Vanligtabell">
+  <w:style w:type="table" w:default="1" w:styleId="TableNormal">
     <w:name w:val="Normal Table"/>
     <w:uiPriority w:val="99"/>
     <w:semiHidden/>
@@ -1508,13 +1451,13 @@
       </w:tblCellMar>
     </w:tblPr>
   </w:style>
-  <w:style w:type="numbering" w:default="1" w:styleId="Ingenliste">
+  <w:style w:type="numbering" w:default="1" w:styleId="NoList">
     <w:name w:val="No List"/>
     <w:uiPriority w:val="99"/>
     <w:semiHidden/>
     <w:unhideWhenUsed/>
   </w:style>
-  <w:style w:type="paragraph" w:styleId="Listeavsnitt">
+  <w:style w:type="paragraph" w:styleId="ListParagraph">
     <w:name w:val="List Paragraph"/>
     <w:basedOn w:val="Normal"/>
     <w:uiPriority w:val="34"/>
@@ -1525,10 +1468,10 @@
       <w:contextualSpacing/>
     </w:pPr>
   </w:style>
-  <w:style w:type="character" w:customStyle="1" w:styleId="Overskrift1Tegn">
-    <w:name w:val="Overskrift 1 Tegn"/>
-    <w:basedOn w:val="Standardskriftforavsnitt"/>
-    <w:link w:val="Overskrift1"/>
+  <w:style w:type="character" w:customStyle="1" w:styleId="Heading1Char">
+    <w:name w:val="Heading 1 Char"/>
+    <w:basedOn w:val="DefaultParagraphFont"/>
+    <w:link w:val="Heading1"/>
     <w:uiPriority w:val="9"/>
     <w:rsid w:val="00DF6286"/>
     <w:rPr>
@@ -1538,9 +1481,9 @@
       <w:szCs w:val="32"/>
     </w:rPr>
   </w:style>
-  <w:style w:type="paragraph" w:styleId="Overskriftforinnholdsfortegnelse">
+  <w:style w:type="paragraph" w:styleId="TOCHeading">
     <w:name w:val="TOC Heading"/>
-    <w:basedOn w:val="Overskrift1"/>
+    <w:basedOn w:val="Heading1"/>
     <w:next w:val="Normal"/>
     <w:uiPriority w:val="39"/>
     <w:unhideWhenUsed/>
@@ -1553,7 +1496,7 @@
       <w:lang w:eastAsia="en-GB"/>
     </w:rPr>
   </w:style>
-  <w:style w:type="paragraph" w:styleId="INNH2">
+  <w:style w:type="paragraph" w:styleId="TOC2">
     <w:name w:val="toc 2"/>
     <w:basedOn w:val="Normal"/>
     <w:next w:val="Normal"/>
@@ -1570,7 +1513,7 @@
       <w:lang w:eastAsia="en-GB"/>
     </w:rPr>
   </w:style>
-  <w:style w:type="paragraph" w:styleId="INNH1">
+  <w:style w:type="paragraph" w:styleId="TOC1">
     <w:name w:val="toc 1"/>
     <w:basedOn w:val="Normal"/>
     <w:next w:val="Normal"/>
@@ -1586,7 +1529,7 @@
       <w:lang w:eastAsia="en-GB"/>
     </w:rPr>
   </w:style>
-  <w:style w:type="paragraph" w:styleId="INNH3">
+  <w:style w:type="paragraph" w:styleId="TOC3">
     <w:name w:val="toc 3"/>
     <w:basedOn w:val="Normal"/>
     <w:next w:val="Normal"/>
@@ -1603,9 +1546,9 @@
       <w:lang w:eastAsia="en-GB"/>
     </w:rPr>
   </w:style>
-  <w:style w:type="character" w:styleId="Hyperkobling">
+  <w:style w:type="character" w:styleId="Hyperlink">
     <w:name w:val="Hyperlink"/>
-    <w:basedOn w:val="Standardskriftforavsnitt"/>
+    <w:basedOn w:val="DefaultParagraphFont"/>
     <w:uiPriority w:val="99"/>
     <w:unhideWhenUsed/>
     <w:rsid w:val="00EB14CC"/>
@@ -1614,9 +1557,9 @@
       <w:u w:val="single"/>
     </w:rPr>
   </w:style>
-  <w:style w:type="character" w:styleId="Ulstomtale">
+  <w:style w:type="character" w:styleId="UnresolvedMention">
     <w:name w:val="Unresolved Mention"/>
-    <w:basedOn w:val="Standardskriftforavsnitt"/>
+    <w:basedOn w:val="DefaultParagraphFont"/>
     <w:uiPriority w:val="99"/>
     <w:semiHidden/>
     <w:unhideWhenUsed/>
@@ -1626,10 +1569,10 @@
       <w:shd w:val="clear" w:color="auto" w:fill="E1DFDD"/>
     </w:rPr>
   </w:style>
-  <w:style w:type="character" w:customStyle="1" w:styleId="Overskrift2Tegn">
-    <w:name w:val="Overskrift 2 Tegn"/>
-    <w:basedOn w:val="Standardskriftforavsnitt"/>
-    <w:link w:val="Overskrift2"/>
+  <w:style w:type="character" w:customStyle="1" w:styleId="Heading2Char">
+    <w:name w:val="Heading 2 Char"/>
+    <w:basedOn w:val="DefaultParagraphFont"/>
+    <w:link w:val="Heading2"/>
     <w:uiPriority w:val="9"/>
     <w:rsid w:val="00A818AF"/>
     <w:rPr>
@@ -1639,9 +1582,9 @@
       <w:szCs w:val="26"/>
     </w:rPr>
   </w:style>
-  <w:style w:type="character" w:styleId="Fulgthyperkobling">
+  <w:style w:type="character" w:styleId="FollowedHyperlink">
     <w:name w:val="FollowedHyperlink"/>
-    <w:basedOn w:val="Standardskriftforavsnitt"/>
+    <w:basedOn w:val="DefaultParagraphFont"/>
     <w:uiPriority w:val="99"/>
     <w:semiHidden/>
     <w:unhideWhenUsed/>
@@ -1798,6 +1741,7 @@
   </w:compat>
   <w:rsids>
     <w:rsidRoot w:val="00FF020C"/>
+    <w:rsid w:val="00320507"/>
     <w:rsid w:val="003903ED"/>
     <w:rsid w:val="007074C0"/>
     <w:rsid w:val="00B922A8"/>
@@ -1818,8 +1762,8 @@
   </m:mathPr>
   <w:themeFontLang w:val="en-GB"/>
   <w:clrSchemeMapping w:bg1="light1" w:t1="dark1" w:bg2="light2" w:t2="dark2" w:accent1="accent1" w:accent2="accent2" w:accent3="accent3" w:accent4="accent4" w:accent5="accent5" w:accent6="accent6" w:hyperlink="hyperlink" w:followedHyperlink="followedHyperlink"/>
-  <w:decimalSymbol w:val=","/>
-  <w:listSeparator w:val=";"/>
+  <w:decimalSymbol w:val="."/>
+  <w:listSeparator w:val=","/>
   <w15:chartTrackingRefBased/>
 </w:settings>
 </file>
@@ -2223,13 +2167,13 @@
     <w:name w:val="Normal"/>
     <w:qFormat/>
   </w:style>
-  <w:style w:type="character" w:default="1" w:styleId="Standardskriftforavsnitt">
+  <w:style w:type="character" w:default="1" w:styleId="DefaultParagraphFont">
     <w:name w:val="Default Paragraph Font"/>
     <w:uiPriority w:val="1"/>
     <w:semiHidden/>
     <w:unhideWhenUsed/>
   </w:style>
-  <w:style w:type="table" w:default="1" w:styleId="Vanligtabell">
+  <w:style w:type="table" w:default="1" w:styleId="TableNormal">
     <w:name w:val="Normal Table"/>
     <w:uiPriority w:val="99"/>
     <w:semiHidden/>
@@ -2244,7 +2188,7 @@
       </w:tblCellMar>
     </w:tblPr>
   </w:style>
-  <w:style w:type="numbering" w:default="1" w:styleId="Ingenliste">
+  <w:style w:type="numbering" w:default="1" w:styleId="NoList">
     <w:name w:val="No List"/>
     <w:uiPriority w:val="99"/>
     <w:semiHidden/>

</xml_diff>